<commit_message>
adeed names & id o sds
</commit_message>
<xml_diff>
--- a/Documentation/sds/SDS.docx
+++ b/Documentation/sds/SDS.docx
@@ -2,8 +2,457 @@
 <file path=word/document.xml><?xml version="1.0" encoding="utf-8"?>
 <w:document xmlns:wpc="http://schemas.microsoft.com/office/word/2010/wordprocessingCanvas" xmlns:cx="http://schemas.microsoft.com/office/drawing/2014/chartex" xmlns:cx1="http://schemas.microsoft.com/office/drawing/2015/9/8/chartex" xmlns:cx2="http://schemas.microsoft.com/office/drawing/2015/10/21/chartex" xmlns:cx3="http://schemas.microsoft.com/office/drawing/2016/5/9/chartex" xmlns:cx4="http://schemas.microsoft.com/office/drawing/2016/5/10/chartex" xmlns:cx5="http://schemas.microsoft.com/office/drawing/2016/5/11/chartex" xmlns:cx6="http://schemas.microsoft.com/office/drawing/2016/5/12/chartex" xmlns:cx7="http://schemas.microsoft.com/office/drawing/2016/5/13/chartex" xmlns:cx8="http://schemas.microsoft.com/office/drawing/2016/5/14/chartex" xmlns:mc="http://schemas.openxmlformats.org/markup-compatibility/2006" xmlns:aink="http://schemas.microsoft.com/office/drawing/2016/ink" xmlns:am3d="http://schemas.microsoft.com/office/drawing/2017/model3d" xmlns:o="urn:schemas-microsoft-com:office:office" xmlns:r="http://schemas.openxmlformats.org/officeDocument/2006/relationships" xmlns:m="http://schemas.openxmlformats.org/officeDocument/2006/math" xmlns:v="urn:schemas-microsoft-com:vml" xmlns:wp14="http://schemas.microsoft.com/office/word/2010/wordprocessingDrawing" xmlns:wp="http://schemas.openxmlformats.org/drawingml/2006/wordprocessingDrawing" xmlns:w10="urn:schemas-microsoft-com:office:word" xmlns:w="http://schemas.openxmlformats.org/wordprocessingml/2006/main" xmlns:w14="http://schemas.microsoft.com/office/word/2010/wordml" xmlns:w15="http://schemas.microsoft.com/office/word/2012/wordml" xmlns:w16cid="http://schemas.microsoft.com/office/word/2016/wordml/cid" xmlns:w16se="http://schemas.microsoft.com/office/word/2015/wordml/symex" xmlns:wpg="http://schemas.microsoft.com/office/word/2010/wordprocessingGroup" xmlns:wpi="http://schemas.microsoft.com/office/word/2010/wordprocessingInk" xmlns:wne="http://schemas.microsoft.com/office/word/2006/wordml" xmlns:wps="http://schemas.microsoft.com/office/word/2010/wordprocessingShape" mc:Ignorable="w14 w15 w16se w16cid wp14">
   <w:body>
+    <w:p/>
+    <w:p/>
+    <w:p/>
+    <w:p/>
+    <w:p/>
+    <w:p/>
+    <w:p/>
+    <w:p/>
+    <w:p/>
+    <w:p/>
+    <w:p/>
+    <w:p/>
+    <w:p>
+      <w:pPr>
+        <w:pStyle w:val="BodyText"/>
+        <w:rPr>
+          <w:rFonts w:ascii="Times New Roman" w:hAnsi="Times New Roman" w:cs="Times New Roman"/>
+          <w:b w:val="0"/>
+          <w:sz w:val="20"/>
+        </w:rPr>
+      </w:pPr>
+    </w:p>
+    <w:p>
+      <w:pPr>
+        <w:pStyle w:val="BodyText"/>
+        <w:spacing w:before="8"/>
+        <w:rPr>
+          <w:rFonts w:ascii="Times New Roman" w:hAnsi="Times New Roman" w:cs="Times New Roman"/>
+          <w:b w:val="0"/>
+          <w:sz w:val="18"/>
+        </w:rPr>
+      </w:pPr>
+    </w:p>
+    <w:p>
+      <w:pPr>
+        <w:spacing w:before="99"/>
+        <w:ind w:left="1895" w:right="1894"/>
+        <w:jc w:val="center"/>
+        <w:rPr>
+          <w:rFonts w:ascii="Times New Roman" w:hAnsi="Times New Roman" w:cs="Times New Roman"/>
+          <w:b/>
+          <w:sz w:val="34"/>
+        </w:rPr>
+      </w:pPr>
+      <w:r>
+        <w:rPr>
+          <w:rFonts w:ascii="Times New Roman" w:hAnsi="Times New Roman" w:cs="Times New Roman"/>
+          <w:b/>
+          <w:w w:val="110"/>
+          <w:sz w:val="34"/>
+        </w:rPr>
+        <w:t xml:space="preserve">Software </w:t>
+      </w:r>
+      <w:r>
+        <w:rPr>
+          <w:rFonts w:ascii="Times New Roman" w:hAnsi="Times New Roman" w:cs="Times New Roman"/>
+          <w:b/>
+          <w:w w:val="110"/>
+          <w:sz w:val="34"/>
+        </w:rPr>
+        <w:t>Development</w:t>
+      </w:r>
+      <w:r>
+        <w:rPr>
+          <w:rFonts w:ascii="Times New Roman" w:hAnsi="Times New Roman" w:cs="Times New Roman"/>
+          <w:b/>
+          <w:w w:val="110"/>
+          <w:sz w:val="34"/>
+        </w:rPr>
+        <w:t xml:space="preserve"> Specification</w:t>
+      </w:r>
+    </w:p>
+    <w:p>
+      <w:pPr>
+        <w:pStyle w:val="Heading2"/>
+        <w:ind w:left="3600" w:firstLine="720"/>
+        <w:rPr>
+          <w:rFonts w:ascii="Times New Roman" w:hAnsi="Times New Roman" w:cs="Times New Roman"/>
+          <w:b/>
+          <w:bCs/>
+          <w:color w:val="auto"/>
+          <w:sz w:val="28"/>
+          <w:szCs w:val="28"/>
+        </w:rPr>
+      </w:pPr>
+      <w:bookmarkStart w:id="0" w:name="_Toc13151363"/>
+      <w:r>
+        <w:rPr>
+          <w:rFonts w:ascii="Times New Roman" w:hAnsi="Times New Roman" w:cs="Times New Roman"/>
+          <w:b/>
+          <w:bCs/>
+          <w:color w:val="auto"/>
+          <w:sz w:val="28"/>
+          <w:szCs w:val="28"/>
+        </w:rPr>
+        <w:t>For</w:t>
+      </w:r>
+      <w:bookmarkEnd w:id="0"/>
+    </w:p>
+    <w:p>
+      <w:pPr>
+        <w:spacing w:before="47"/>
+        <w:ind w:left="1894" w:right="1894"/>
+        <w:jc w:val="center"/>
+        <w:rPr>
+          <w:rFonts w:ascii="Times New Roman" w:hAnsi="Times New Roman" w:cs="Times New Roman"/>
+          <w:b/>
+          <w:bCs/>
+          <w:sz w:val="34"/>
+        </w:rPr>
+      </w:pPr>
+      <w:proofErr w:type="spellStart"/>
+      <w:r>
+        <w:rPr>
+          <w:rFonts w:ascii="Times New Roman" w:hAnsi="Times New Roman" w:cs="Times New Roman"/>
+          <w:b/>
+          <w:bCs/>
+          <w:sz w:val="34"/>
+        </w:rPr>
+        <w:t>EasyMed</w:t>
+      </w:r>
+      <w:proofErr w:type="spellEnd"/>
+    </w:p>
+    <w:p>
+      <w:pPr>
+        <w:spacing w:before="47"/>
+        <w:ind w:left="1894" w:right="1894"/>
+        <w:jc w:val="center"/>
+        <w:rPr>
+          <w:rFonts w:ascii="Times New Roman" w:hAnsi="Times New Roman" w:cs="Times New Roman"/>
+          <w:sz w:val="28"/>
+          <w:szCs w:val="28"/>
+        </w:rPr>
+      </w:pPr>
+      <w:r>
+        <w:rPr>
+          <w:rFonts w:ascii="Times New Roman" w:hAnsi="Times New Roman" w:cs="Times New Roman"/>
+          <w:sz w:val="28"/>
+          <w:szCs w:val="28"/>
+        </w:rPr>
+        <w:t>(A smart pharmacy app)</w:t>
+      </w:r>
+    </w:p>
+    <w:p>
+      <w:pPr>
+        <w:pStyle w:val="BodyText"/>
+        <w:spacing w:before="4"/>
+        <w:rPr>
+          <w:rFonts w:ascii="Times New Roman" w:hAnsi="Times New Roman" w:cs="Times New Roman"/>
+          <w:b w:val="0"/>
+          <w:sz w:val="50"/>
+        </w:rPr>
+      </w:pPr>
+    </w:p>
+    <w:p>
+      <w:pPr>
+        <w:ind w:left="1893" w:right="1894"/>
+        <w:jc w:val="center"/>
+        <w:rPr>
+          <w:rFonts w:ascii="Times New Roman" w:hAnsi="Times New Roman" w:cs="Times New Roman"/>
+          <w:spacing w:val="-4"/>
+          <w:w w:val="105"/>
+          <w:sz w:val="24"/>
+        </w:rPr>
+      </w:pPr>
+      <w:r>
+        <w:rPr>
+          <w:rFonts w:ascii="Times New Roman" w:hAnsi="Times New Roman" w:cs="Times New Roman"/>
+          <w:w w:val="105"/>
+          <w:sz w:val="24"/>
+        </w:rPr>
+        <w:t xml:space="preserve">Prepared </w:t>
+      </w:r>
+      <w:r>
+        <w:rPr>
+          <w:rFonts w:ascii="Times New Roman" w:hAnsi="Times New Roman" w:cs="Times New Roman"/>
+          <w:spacing w:val="-4"/>
+          <w:w w:val="105"/>
+          <w:sz w:val="24"/>
+        </w:rPr>
+        <w:t xml:space="preserve">by </w:t>
+      </w:r>
+    </w:p>
+    <w:p>
+      <w:pPr>
+        <w:ind w:left="1893" w:right="1894"/>
+        <w:jc w:val="center"/>
+        <w:rPr>
+          <w:rFonts w:ascii="Times New Roman" w:hAnsi="Times New Roman" w:cs="Times New Roman"/>
+          <w:w w:val="105"/>
+          <w:sz w:val="24"/>
+        </w:rPr>
+      </w:pPr>
+      <w:r>
+        <w:rPr>
+          <w:rFonts w:ascii="Times New Roman" w:hAnsi="Times New Roman" w:cs="Times New Roman"/>
+          <w:w w:val="105"/>
+          <w:sz w:val="24"/>
+        </w:rPr>
+        <w:t xml:space="preserve">Muhammad </w:t>
+      </w:r>
+      <w:proofErr w:type="spellStart"/>
+      <w:r>
+        <w:rPr>
+          <w:rFonts w:ascii="Times New Roman" w:hAnsi="Times New Roman" w:cs="Times New Roman"/>
+          <w:w w:val="105"/>
+          <w:sz w:val="24"/>
+        </w:rPr>
+        <w:t>Abeer</w:t>
+      </w:r>
+      <w:proofErr w:type="spellEnd"/>
+      <w:r>
+        <w:rPr>
+          <w:rFonts w:ascii="Times New Roman" w:hAnsi="Times New Roman" w:cs="Times New Roman"/>
+          <w:w w:val="105"/>
+          <w:sz w:val="24"/>
+        </w:rPr>
+        <w:t xml:space="preserve"> </w:t>
+      </w:r>
+      <w:proofErr w:type="spellStart"/>
+      <w:r>
+        <w:rPr>
+          <w:rFonts w:ascii="Times New Roman" w:hAnsi="Times New Roman" w:cs="Times New Roman"/>
+          <w:w w:val="105"/>
+          <w:sz w:val="24"/>
+        </w:rPr>
+        <w:t>Tahmeed</w:t>
+      </w:r>
+      <w:proofErr w:type="spellEnd"/>
+      <w:r>
+        <w:rPr>
+          <w:rFonts w:ascii="Times New Roman" w:hAnsi="Times New Roman" w:cs="Times New Roman"/>
+          <w:spacing w:val="58"/>
+          <w:w w:val="105"/>
+          <w:sz w:val="24"/>
+        </w:rPr>
+        <w:t xml:space="preserve"> </w:t>
+      </w:r>
+      <w:r>
+        <w:rPr>
+          <w:rFonts w:ascii="Times New Roman" w:hAnsi="Times New Roman" w:cs="Times New Roman"/>
+          <w:w w:val="105"/>
+          <w:sz w:val="24"/>
+        </w:rPr>
+        <w:t>(1510963042)</w:t>
+      </w:r>
+    </w:p>
+    <w:p>
+      <w:pPr>
+        <w:ind w:left="1893" w:right="1894"/>
+        <w:jc w:val="center"/>
+        <w:rPr>
+          <w:rFonts w:ascii="Times New Roman" w:hAnsi="Times New Roman" w:cs="Times New Roman"/>
+          <w:w w:val="105"/>
+          <w:sz w:val="24"/>
+        </w:rPr>
+      </w:pPr>
+      <w:proofErr w:type="spellStart"/>
+      <w:r>
+        <w:rPr>
+          <w:rFonts w:ascii="Times New Roman" w:hAnsi="Times New Roman" w:cs="Times New Roman"/>
+          <w:w w:val="105"/>
+          <w:sz w:val="24"/>
+        </w:rPr>
+        <w:t>Sohanur</w:t>
+      </w:r>
+      <w:proofErr w:type="spellEnd"/>
+      <w:r>
+        <w:rPr>
+          <w:rFonts w:ascii="Times New Roman" w:hAnsi="Times New Roman" w:cs="Times New Roman"/>
+          <w:w w:val="105"/>
+          <w:sz w:val="24"/>
+        </w:rPr>
+        <w:t xml:space="preserve"> Rahman (1510464642)</w:t>
+      </w:r>
+    </w:p>
+    <w:p>
+      <w:pPr>
+        <w:ind w:left="1893" w:right="1894"/>
+        <w:jc w:val="center"/>
+        <w:rPr>
+          <w:rFonts w:ascii="Times New Roman" w:hAnsi="Times New Roman" w:cs="Times New Roman"/>
+          <w:w w:val="105"/>
+          <w:sz w:val="24"/>
+        </w:rPr>
+      </w:pPr>
+      <w:r>
+        <w:rPr>
+          <w:rFonts w:ascii="Times New Roman" w:hAnsi="Times New Roman" w:cs="Times New Roman"/>
+          <w:w w:val="105"/>
+          <w:sz w:val="24"/>
+        </w:rPr>
+        <w:t>Mehedi Rahman (1620647042)</w:t>
+      </w:r>
+    </w:p>
+    <w:p>
+      <w:pPr>
+        <w:ind w:left="1893" w:right="1894"/>
+        <w:jc w:val="center"/>
+        <w:rPr>
+          <w:rFonts w:ascii="Times New Roman" w:hAnsi="Times New Roman" w:cs="Times New Roman"/>
+          <w:sz w:val="24"/>
+        </w:rPr>
+      </w:pPr>
+      <w:r>
+        <w:rPr>
+          <w:rFonts w:ascii="Times New Roman" w:hAnsi="Times New Roman" w:cs="Times New Roman"/>
+          <w:w w:val="105"/>
+          <w:sz w:val="24"/>
+        </w:rPr>
+        <w:t>Abdullah Al Nauman (1510041042)</w:t>
+      </w:r>
+    </w:p>
+    <w:p>
+      <w:pPr>
+        <w:pStyle w:val="BodyText"/>
+        <w:rPr>
+          <w:rFonts w:ascii="Times New Roman" w:hAnsi="Times New Roman" w:cs="Times New Roman"/>
+          <w:b w:val="0"/>
+          <w:sz w:val="30"/>
+        </w:rPr>
+      </w:pPr>
+    </w:p>
+    <w:p>
+      <w:pPr>
+        <w:spacing w:before="220" w:line="244" w:lineRule="auto"/>
+        <w:ind w:left="2438" w:right="2451"/>
+        <w:jc w:val="center"/>
+        <w:rPr>
+          <w:rFonts w:ascii="Times New Roman" w:hAnsi="Times New Roman" w:cs="Times New Roman"/>
+          <w:i/>
+          <w:spacing w:val="-4"/>
+          <w:sz w:val="24"/>
+        </w:rPr>
+      </w:pPr>
+      <w:r>
+        <w:rPr>
+          <w:rFonts w:ascii="Times New Roman" w:hAnsi="Times New Roman" w:cs="Times New Roman"/>
+          <w:i/>
+          <w:spacing w:val="-4"/>
+          <w:sz w:val="24"/>
+        </w:rPr>
+        <w:t>North South University, Dhaka</w:t>
+      </w:r>
+    </w:p>
+    <w:p>
+      <w:pPr>
+        <w:spacing w:before="2" w:line="244" w:lineRule="auto"/>
+        <w:ind w:left="3081" w:right="3004"/>
+        <w:jc w:val="center"/>
+        <w:rPr>
+          <w:rFonts w:ascii="Times New Roman" w:hAnsi="Times New Roman" w:cs="Times New Roman"/>
+          <w:i/>
+          <w:sz w:val="24"/>
+        </w:rPr>
+      </w:pPr>
+      <w:r>
+        <w:rPr>
+          <w:rFonts w:ascii="Times New Roman" w:hAnsi="Times New Roman" w:cs="Times New Roman"/>
+          <w:i/>
+          <w:w w:val="95"/>
+          <w:sz w:val="24"/>
+        </w:rPr>
+        <w:t>Software Engineering (SE)</w:t>
+      </w:r>
+      <w:r>
+        <w:rPr>
+          <w:rFonts w:ascii="Times New Roman" w:hAnsi="Times New Roman" w:cs="Times New Roman"/>
+          <w:i/>
+          <w:sz w:val="24"/>
+        </w:rPr>
+        <w:t>.</w:t>
+      </w:r>
+    </w:p>
+    <w:p>
+      <w:pPr>
+        <w:pStyle w:val="BodyText"/>
+        <w:spacing w:before="8"/>
+        <w:rPr>
+          <w:rFonts w:ascii="Times New Roman" w:hAnsi="Times New Roman" w:cs="Times New Roman"/>
+          <w:b w:val="0"/>
+          <w:i/>
+          <w:sz w:val="35"/>
+        </w:rPr>
+      </w:pPr>
+    </w:p>
+    <w:p>
+      <w:pPr>
+        <w:ind w:left="1894" w:right="1894"/>
+        <w:jc w:val="center"/>
+        <w:rPr>
+          <w:rFonts w:ascii="Times New Roman" w:hAnsi="Times New Roman" w:cs="Times New Roman"/>
+          <w:sz w:val="24"/>
+        </w:rPr>
+      </w:pPr>
+      <w:r>
+        <w:rPr>
+          <w:rFonts w:ascii="Times New Roman" w:hAnsi="Times New Roman" w:cs="Times New Roman"/>
+          <w:sz w:val="24"/>
+        </w:rPr>
+        <w:t>22</w:t>
+      </w:r>
+      <w:r>
+        <w:rPr>
+          <w:rFonts w:ascii="Times New Roman" w:hAnsi="Times New Roman" w:cs="Times New Roman"/>
+          <w:sz w:val="24"/>
+        </w:rPr>
+        <w:t>, July 2019</w:t>
+      </w:r>
+    </w:p>
+    <w:p/>
+    <w:p/>
+    <w:p/>
+    <w:p/>
+    <w:p/>
+    <w:p/>
+    <w:p/>
+    <w:p/>
+    <w:p/>
+    <w:p/>
+    <w:p/>
+    <w:p/>
+    <w:p/>
+    <w:p/>
+    <w:p/>
+    <w:p/>
+    <w:p/>
+    <w:p/>
+    <w:p/>
+    <w:p/>
+    <w:p/>
+    <w:p/>
+    <w:p/>
+    <w:p/>
+    <w:p/>
+    <w:p>
+      <w:pPr>
+        <w:ind w:firstLine="720"/>
+      </w:pPr>
+    </w:p>
     <w:sdt>
       <w:sdtPr>
+        <w:rPr>
+          <w:rFonts w:ascii="Georgia" w:eastAsia="Georgia" w:hAnsi="Georgia" w:cs="Georgia"/>
+          <w:b w:val="0"/>
+          <w:bCs w:val="0"/>
+          <w:color w:val="auto"/>
+          <w:sz w:val="22"/>
+          <w:szCs w:val="22"/>
+          <w:lang w:eastAsia="en-US"/>
+        </w:rPr>
         <w:id w:val="-1267071429"/>
         <w:docPartObj>
           <w:docPartGallery w:val="Table of Contents"/>
@@ -12,12 +461,7 @@
       </w:sdtPr>
       <w:sdtEndPr>
         <w:rPr>
-          <w:rFonts w:ascii="Georgia" w:eastAsia="Georgia" w:hAnsi="Georgia" w:cs="Georgia"/>
           <w:noProof/>
-          <w:color w:val="auto"/>
-          <w:sz w:val="22"/>
-          <w:szCs w:val="22"/>
-          <w:lang w:eastAsia="en-US"/>
         </w:rPr>
       </w:sdtEndPr>
       <w:sdtContent>
@@ -102,7 +546,7 @@
                 <w:noProof/>
                 <w:webHidden/>
               </w:rPr>
-              <w:t>2</w:t>
+              <w:t>3</w:t>
             </w:r>
             <w:r>
               <w:rPr>
@@ -176,7 +620,7 @@
                 <w:noProof/>
                 <w:webHidden/>
               </w:rPr>
-              <w:t>2</w:t>
+              <w:t>3</w:t>
             </w:r>
             <w:r>
               <w:rPr>
@@ -250,7 +694,7 @@
                 <w:noProof/>
                 <w:webHidden/>
               </w:rPr>
-              <w:t>3</w:t>
+              <w:t>4</w:t>
             </w:r>
             <w:r>
               <w:rPr>
@@ -325,7 +769,7 @@
                 <w:noProof/>
                 <w:webHidden/>
               </w:rPr>
-              <w:t>3</w:t>
+              <w:t>4</w:t>
             </w:r>
             <w:r>
               <w:rPr>
@@ -399,7 +843,7 @@
                 <w:noProof/>
                 <w:webHidden/>
               </w:rPr>
-              <w:t>3</w:t>
+              <w:t>4</w:t>
             </w:r>
             <w:r>
               <w:rPr>
@@ -473,7 +917,7 @@
                 <w:noProof/>
                 <w:webHidden/>
               </w:rPr>
-              <w:t>3</w:t>
+              <w:t>4</w:t>
             </w:r>
             <w:r>
               <w:rPr>
@@ -491,12 +935,7 @@
               <w:tab w:val="right" w:leader="dot" w:pos="9350"/>
             </w:tabs>
             <w:rPr>
-              <w:rFonts w:asciiTheme="minorHAnsi" w:eastAsiaTheme="minorEastAsia" w:hAnsiTheme="minorHAnsi" w:cstheme="minorBidi"/>
-              <w:b w:val="0"/>
-              <w:bCs w:val="0"/>
               <w:noProof/>
-              <w:sz w:val="22"/>
-              <w:szCs w:val="22"/>
             </w:rPr>
           </w:pPr>
           <w:hyperlink w:anchor="_Toc14831280" w:history="1">
@@ -548,7 +987,7 @@
                 <w:noProof/>
                 <w:webHidden/>
               </w:rPr>
-              <w:t>4</w:t>
+              <w:t>5</w:t>
             </w:r>
             <w:r>
               <w:rPr>
@@ -566,12 +1005,7 @@
               <w:tab w:val="right" w:leader="dot" w:pos="9350"/>
             </w:tabs>
             <w:rPr>
-              <w:rFonts w:asciiTheme="minorHAnsi" w:eastAsiaTheme="minorEastAsia" w:hAnsiTheme="minorHAnsi" w:cstheme="minorBidi"/>
-              <w:b w:val="0"/>
-              <w:bCs w:val="0"/>
               <w:noProof/>
-              <w:sz w:val="22"/>
-              <w:szCs w:val="22"/>
             </w:rPr>
           </w:pPr>
           <w:hyperlink w:anchor="_Toc14831281" w:history="1">
@@ -622,7 +1056,7 @@
                 <w:noProof/>
                 <w:webHidden/>
               </w:rPr>
-              <w:t>4</w:t>
+              <w:t>5</w:t>
             </w:r>
             <w:r>
               <w:rPr>
@@ -639,13 +1073,62 @@
             <w:tabs>
               <w:tab w:val="right" w:leader="dot" w:pos="9350"/>
             </w:tabs>
+            <w:jc w:val="left"/>
             <w:rPr>
-              <w:rFonts w:asciiTheme="minorHAnsi" w:eastAsiaTheme="minorEastAsia" w:hAnsiTheme="minorHAnsi" w:cstheme="minorBidi"/>
-              <w:b w:val="0"/>
-              <w:bCs w:val="0"/>
               <w:noProof/>
-              <w:sz w:val="22"/>
-              <w:szCs w:val="22"/>
+            </w:rPr>
+          </w:pPr>
+          <w:r>
+            <w:rPr>
+              <w:noProof/>
+            </w:rPr>
+            <w:t xml:space="preserve">  2.1 Overview of modules/components………………………………………………………………………..5</w:t>
+          </w:r>
+        </w:p>
+        <w:p>
+          <w:pPr>
+            <w:pStyle w:val="TOC1"/>
+            <w:tabs>
+              <w:tab w:val="right" w:leader="dot" w:pos="9350"/>
+            </w:tabs>
+            <w:jc w:val="left"/>
+            <w:rPr>
+              <w:noProof/>
+            </w:rPr>
+          </w:pPr>
+          <w:r>
+            <w:rPr>
+              <w:noProof/>
+            </w:rPr>
+            <w:t xml:space="preserve">  2.2 Database description…………………………………………………………………………………………..5</w:t>
+          </w:r>
+        </w:p>
+        <w:p>
+          <w:pPr>
+            <w:pStyle w:val="TOC1"/>
+            <w:tabs>
+              <w:tab w:val="right" w:leader="dot" w:pos="9350"/>
+            </w:tabs>
+            <w:jc w:val="left"/>
+            <w:rPr>
+              <w:noProof/>
+            </w:rPr>
+          </w:pPr>
+          <w:r>
+            <w:rPr>
+              <w:noProof/>
+            </w:rPr>
+            <w:t xml:space="preserve">  2.3 Class libraries…………………………………………………………………………………………………….5</w:t>
+          </w:r>
+        </w:p>
+        <w:p>
+          <w:pPr>
+            <w:pStyle w:val="TOC1"/>
+            <w:tabs>
+              <w:tab w:val="right" w:leader="dot" w:pos="9350"/>
+            </w:tabs>
+            <w:rPr>
+              <w:noProof/>
             </w:rPr>
           </w:pPr>
           <w:hyperlink w:anchor="_Toc14831282" w:history="1">
@@ -697,7 +1180,7 @@
                 <w:noProof/>
                 <w:webHidden/>
               </w:rPr>
-              <w:t>6</w:t>
+              <w:t>7</w:t>
             </w:r>
             <w:r>
               <w:rPr>
@@ -771,7 +1254,7 @@
                 <w:noProof/>
                 <w:webHidden/>
               </w:rPr>
-              <w:t>6</w:t>
+              <w:t>7</w:t>
             </w:r>
             <w:r>
               <w:rPr>
@@ -781,6 +1264,210 @@
               <w:fldChar w:fldCharType="end"/>
             </w:r>
           </w:hyperlink>
+        </w:p>
+        <w:p>
+          <w:pPr>
+            <w:pStyle w:val="TOC1"/>
+            <w:tabs>
+              <w:tab w:val="right" w:leader="dot" w:pos="9350"/>
+            </w:tabs>
+            <w:jc w:val="left"/>
+            <w:rPr>
+              <w:noProof/>
+            </w:rPr>
+          </w:pPr>
+          <w:r>
+            <w:rPr>
+              <w:noProof/>
+            </w:rPr>
+            <w:t xml:space="preserve">  </w:t>
+          </w:r>
+          <w:r>
+            <w:rPr>
+              <w:noProof/>
+            </w:rPr>
+            <w:t>3</w:t>
+          </w:r>
+          <w:r>
+            <w:rPr>
+              <w:noProof/>
+            </w:rPr>
+            <w:t>.1</w:t>
+          </w:r>
+          <w:r>
+            <w:rPr>
+              <w:noProof/>
+            </w:rPr>
+            <w:t xml:space="preserve"> E-R diagrams </w:t>
+          </w:r>
+          <w:r>
+            <w:rPr>
+              <w:noProof/>
+            </w:rPr>
+            <w:t>………………………………………………………………………</w:t>
+          </w:r>
+          <w:r>
+            <w:rPr>
+              <w:noProof/>
+            </w:rPr>
+            <w:t>……………………………..</w:t>
+          </w:r>
+          <w:r>
+            <w:rPr>
+              <w:noProof/>
+            </w:rPr>
+            <w:t>7</w:t>
+          </w:r>
+        </w:p>
+        <w:p>
+          <w:pPr>
+            <w:pStyle w:val="TOC1"/>
+            <w:tabs>
+              <w:tab w:val="right" w:leader="dot" w:pos="9350"/>
+            </w:tabs>
+            <w:jc w:val="left"/>
+            <w:rPr>
+              <w:noProof/>
+            </w:rPr>
+          </w:pPr>
+          <w:r>
+            <w:rPr>
+              <w:noProof/>
+            </w:rPr>
+            <w:t xml:space="preserve">  </w:t>
+          </w:r>
+          <w:r>
+            <w:rPr>
+              <w:noProof/>
+            </w:rPr>
+            <w:t>3</w:t>
+          </w:r>
+          <w:r>
+            <w:rPr>
+              <w:noProof/>
+            </w:rPr>
+            <w:t>.2</w:t>
+          </w:r>
+          <w:r>
+            <w:rPr>
+              <w:noProof/>
+            </w:rPr>
+            <w:t xml:space="preserve"> Database schema</w:t>
+          </w:r>
+          <w:r>
+            <w:rPr>
+              <w:noProof/>
+            </w:rPr>
+            <w:t>…………………………………………………………………………………………</w:t>
+          </w:r>
+          <w:r>
+            <w:rPr>
+              <w:noProof/>
+            </w:rPr>
+            <w:t>……..8</w:t>
+          </w:r>
+        </w:p>
+        <w:p>
+          <w:pPr>
+            <w:pStyle w:val="TOC1"/>
+            <w:tabs>
+              <w:tab w:val="right" w:leader="dot" w:pos="9350"/>
+            </w:tabs>
+            <w:jc w:val="left"/>
+            <w:rPr>
+              <w:noProof/>
+            </w:rPr>
+          </w:pPr>
+          <w:r>
+            <w:rPr>
+              <w:noProof/>
+            </w:rPr>
+            <w:t xml:space="preserve">  </w:t>
+          </w:r>
+          <w:r>
+            <w:rPr>
+              <w:noProof/>
+            </w:rPr>
+            <w:t>3</w:t>
+          </w:r>
+          <w:r>
+            <w:rPr>
+              <w:noProof/>
+            </w:rPr>
+            <w:t xml:space="preserve">.3 </w:t>
+          </w:r>
+          <w:r>
+            <w:rPr>
+              <w:noProof/>
+            </w:rPr>
+            <w:t>UML digarams</w:t>
+          </w:r>
+          <w:r>
+            <w:rPr>
+              <w:noProof/>
+            </w:rPr>
+            <w:t>…………………………………………………………………………………………………….</w:t>
+          </w:r>
+          <w:r>
+            <w:rPr>
+              <w:noProof/>
+            </w:rPr>
+            <w:t>9</w:t>
+          </w:r>
+        </w:p>
+        <w:p>
+          <w:pPr>
+            <w:pStyle w:val="TOC1"/>
+            <w:tabs>
+              <w:tab w:val="right" w:leader="dot" w:pos="9350"/>
+            </w:tabs>
+            <w:jc w:val="left"/>
+            <w:rPr>
+              <w:noProof/>
+            </w:rPr>
+          </w:pPr>
+          <w:r>
+            <w:rPr>
+              <w:noProof/>
+            </w:rPr>
+            <w:t xml:space="preserve">         3.3.1 Use case diagrams………………………………………………………………………………………10</w:t>
+          </w:r>
+        </w:p>
+        <w:p>
+          <w:pPr>
+            <w:pStyle w:val="TOC1"/>
+            <w:tabs>
+              <w:tab w:val="right" w:leader="dot" w:pos="9350"/>
+            </w:tabs>
+            <w:jc w:val="left"/>
+            <w:rPr>
+              <w:noProof/>
+            </w:rPr>
+          </w:pPr>
+          <w:r>
+            <w:rPr>
+              <w:noProof/>
+            </w:rPr>
+            <w:t xml:space="preserve">         3.3.2 Class diagrams…………………………………………………………………………………………..18</w:t>
+          </w:r>
+        </w:p>
+        <w:p>
+          <w:pPr>
+            <w:pStyle w:val="TOC1"/>
+            <w:tabs>
+              <w:tab w:val="right" w:leader="dot" w:pos="9350"/>
+            </w:tabs>
+            <w:jc w:val="left"/>
+            <w:rPr>
+              <w:noProof/>
+            </w:rPr>
+          </w:pPr>
+          <w:r>
+            <w:rPr>
+              <w:noProof/>
+            </w:rPr>
+            <w:t xml:space="preserve">         3.3.3 Sequence diagrams…………………………………………………………………………………….19</w:t>
+          </w:r>
         </w:p>
         <w:p>
           <w:r>
@@ -797,6 +1484,12 @@
     <w:p/>
     <w:p/>
     <w:p/>
+    <w:p/>
+    <w:p/>
+    <w:p/>
+    <w:p/>
+    <w:p/>
+    <w:p/>
     <w:p>
       <w:pPr>
         <w:pStyle w:val="Heading1"/>
@@ -811,7 +1504,7 @@
           <w:szCs w:val="48"/>
         </w:rPr>
       </w:pPr>
-      <w:bookmarkStart w:id="0" w:name="_Toc13151366"/>
+      <w:bookmarkStart w:id="1" w:name="_Toc13151366"/>
     </w:p>
     <w:p>
       <w:pPr>
@@ -902,7 +1595,7 @@
           <w:szCs w:val="48"/>
         </w:rPr>
       </w:pPr>
-      <w:bookmarkStart w:id="1" w:name="_Toc14831274"/>
+      <w:bookmarkStart w:id="2" w:name="_Toc14831274"/>
       <w:r>
         <w:rPr>
           <w:rFonts w:ascii="Times New Roman" w:hAnsi="Times New Roman" w:cs="Times New Roman"/>
@@ -915,8 +1608,8 @@
         </w:rPr>
         <w:t>Chapter 1</w:t>
       </w:r>
-      <w:bookmarkEnd w:id="0"/>
       <w:bookmarkEnd w:id="1"/>
+      <w:bookmarkEnd w:id="2"/>
     </w:p>
     <w:p>
       <w:pPr>
@@ -945,8 +1638,8 @@
           <w:szCs w:val="48"/>
         </w:rPr>
       </w:pPr>
-      <w:bookmarkStart w:id="2" w:name="_Toc13151367"/>
-      <w:bookmarkStart w:id="3" w:name="_Toc14831275"/>
+      <w:bookmarkStart w:id="3" w:name="_Toc13151367"/>
+      <w:bookmarkStart w:id="4" w:name="_Toc14831275"/>
       <w:r>
         <w:rPr>
           <w:rFonts w:ascii="Times New Roman" w:hAnsi="Times New Roman" w:cs="Times New Roman"/>
@@ -958,8 +1651,8 @@
         </w:rPr>
         <w:t>Introduction</w:t>
       </w:r>
-      <w:bookmarkEnd w:id="2"/>
       <w:bookmarkEnd w:id="3"/>
+      <w:bookmarkEnd w:id="4"/>
     </w:p>
     <w:p/>
     <w:p/>
@@ -1001,8 +1694,8 @@
           <w:szCs w:val="32"/>
         </w:rPr>
       </w:pPr>
-      <w:bookmarkStart w:id="4" w:name="_Toc13151368"/>
-      <w:bookmarkStart w:id="5" w:name="_Toc14831276"/>
+      <w:bookmarkStart w:id="5" w:name="_Toc13151368"/>
+      <w:bookmarkStart w:id="6" w:name="_Toc14831276"/>
       <w:r>
         <w:rPr>
           <w:rFonts w:ascii="Times New Roman" w:hAnsi="Times New Roman" w:cs="Times New Roman"/>
@@ -1011,13 +1704,12 @@
           <w:sz w:val="32"/>
           <w:szCs w:val="32"/>
         </w:rPr>
-        <w:lastRenderedPageBreak/>
         <w:t>1.1 Purpose</w:t>
       </w:r>
-      <w:bookmarkStart w:id="6" w:name="Intended_Audience"/>
-      <w:bookmarkEnd w:id="4"/>
+      <w:bookmarkStart w:id="7" w:name="Intended_Audience"/>
       <w:bookmarkEnd w:id="5"/>
       <w:bookmarkEnd w:id="6"/>
+      <w:bookmarkEnd w:id="7"/>
       <w:r>
         <w:rPr>
           <w:rFonts w:ascii="Times New Roman" w:hAnsi="Times New Roman" w:cs="Times New Roman"/>
@@ -1094,7 +1786,7 @@
           <w:szCs w:val="28"/>
         </w:rPr>
       </w:pPr>
-      <w:bookmarkStart w:id="7" w:name="_Toc13151369"/>
+      <w:bookmarkStart w:id="8" w:name="_Toc13151369"/>
     </w:p>
     <w:p>
       <w:pPr>
@@ -1109,7 +1801,7 @@
           <w:szCs w:val="32"/>
         </w:rPr>
       </w:pPr>
-      <w:bookmarkStart w:id="8" w:name="_Toc14831277"/>
+      <w:bookmarkStart w:id="9" w:name="_Toc14831277"/>
       <w:r>
         <w:rPr>
           <w:rFonts w:ascii="Times New Roman" w:hAnsi="Times New Roman" w:cs="Times New Roman"/>
@@ -1121,10 +1813,10 @@
         </w:rPr>
         <w:t>1.2 Intended Audience</w:t>
       </w:r>
-      <w:bookmarkStart w:id="9" w:name="Intended_Use"/>
-      <w:bookmarkEnd w:id="7"/>
+      <w:bookmarkStart w:id="10" w:name="Intended_Use"/>
       <w:bookmarkEnd w:id="8"/>
       <w:bookmarkEnd w:id="9"/>
+      <w:bookmarkEnd w:id="10"/>
       <w:r>
         <w:rPr>
           <w:rFonts w:ascii="Times New Roman" w:hAnsi="Times New Roman" w:cs="Times New Roman"/>
@@ -1225,8 +1917,8 @@
           <w:szCs w:val="32"/>
         </w:rPr>
       </w:pPr>
-      <w:bookmarkStart w:id="10" w:name="_Toc13151370"/>
-      <w:bookmarkStart w:id="11" w:name="_Toc14831278"/>
+      <w:bookmarkStart w:id="11" w:name="_Toc13151370"/>
+      <w:bookmarkStart w:id="12" w:name="_Toc14831278"/>
       <w:r>
         <w:rPr>
           <w:rFonts w:ascii="Times New Roman" w:hAnsi="Times New Roman" w:cs="Times New Roman"/>
@@ -1237,10 +1929,10 @@
         </w:rPr>
         <w:t>1.3 Intended Use</w:t>
       </w:r>
-      <w:bookmarkStart w:id="12" w:name="Product_Scope"/>
-      <w:bookmarkEnd w:id="10"/>
+      <w:bookmarkStart w:id="13" w:name="Product_Scope"/>
       <w:bookmarkEnd w:id="11"/>
       <w:bookmarkEnd w:id="12"/>
+      <w:bookmarkEnd w:id="13"/>
     </w:p>
     <w:p>
       <w:pPr>
@@ -1303,8 +1995,8 @@
           <w:szCs w:val="32"/>
         </w:rPr>
       </w:pPr>
-      <w:bookmarkStart w:id="13" w:name="_Toc13151371"/>
-      <w:bookmarkStart w:id="14" w:name="_Toc14831279"/>
+      <w:bookmarkStart w:id="14" w:name="_Toc13151371"/>
+      <w:bookmarkStart w:id="15" w:name="_Toc14831279"/>
       <w:r>
         <w:rPr>
           <w:rFonts w:ascii="Times New Roman" w:hAnsi="Times New Roman" w:cs="Times New Roman"/>
@@ -1315,10 +2007,10 @@
         </w:rPr>
         <w:t>1.4 Product Scope</w:t>
       </w:r>
-      <w:bookmarkStart w:id="15" w:name="Risk_Definition"/>
-      <w:bookmarkEnd w:id="13"/>
+      <w:bookmarkStart w:id="16" w:name="Risk_Definition"/>
       <w:bookmarkEnd w:id="14"/>
       <w:bookmarkEnd w:id="15"/>
+      <w:bookmarkEnd w:id="16"/>
       <w:r>
         <w:rPr>
           <w:rFonts w:ascii="Times New Roman" w:hAnsi="Times New Roman" w:cs="Times New Roman"/>
@@ -1652,7 +2344,7 @@
           <w:szCs w:val="48"/>
         </w:rPr>
       </w:pPr>
-      <w:bookmarkStart w:id="16" w:name="_Toc14831280"/>
+      <w:bookmarkStart w:id="17" w:name="_Toc14831280"/>
       <w:r>
         <w:rPr>
           <w:rFonts w:ascii="Times New Roman" w:hAnsi="Times New Roman" w:cs="Times New Roman"/>
@@ -1677,7 +2369,7 @@
         </w:rPr>
         <w:t>2</w:t>
       </w:r>
-      <w:bookmarkEnd w:id="16"/>
+      <w:bookmarkEnd w:id="17"/>
     </w:p>
     <w:p>
       <w:pPr>
@@ -1706,7 +2398,7 @@
           <w:szCs w:val="48"/>
         </w:rPr>
       </w:pPr>
-      <w:bookmarkStart w:id="17" w:name="_Toc14831281"/>
+      <w:bookmarkStart w:id="18" w:name="_Toc14831281"/>
       <w:r>
         <w:rPr>
           <w:rFonts w:ascii="Times New Roman" w:hAnsi="Times New Roman" w:cs="Times New Roman"/>
@@ -1769,7 +2461,7 @@
         </w:rPr>
         <w:t>escription</w:t>
       </w:r>
-      <w:bookmarkEnd w:id="17"/>
+      <w:bookmarkEnd w:id="18"/>
     </w:p>
     <w:p/>
     <w:p/>
@@ -1821,7 +2513,6 @@
           <w:sz w:val="32"/>
           <w:szCs w:val="32"/>
         </w:rPr>
-        <w:lastRenderedPageBreak/>
         <w:t>2.1 Overview of modules/components</w:t>
       </w:r>
     </w:p>
@@ -2211,6 +2902,54 @@
         <w:t>A screen resolution of 800x480</w:t>
       </w:r>
     </w:p>
+    <w:p>
+      <w:pPr>
+        <w:pStyle w:val="ListParagraph"/>
+        <w:numPr>
+          <w:ilvl w:val="0"/>
+          <w:numId w:val="11"/>
+        </w:numPr>
+        <w:rPr>
+          <w:rFonts w:ascii="Times New Roman" w:hAnsi="Times New Roman" w:cs="Times New Roman"/>
+          <w:sz w:val="24"/>
+          <w:szCs w:val="24"/>
+        </w:rPr>
+      </w:pPr>
+      <w:r>
+        <w:rPr>
+          <w:rFonts w:ascii="Times New Roman" w:hAnsi="Times New Roman" w:cs="Times New Roman"/>
+          <w:b/>
+          <w:bCs/>
+          <w:sz w:val="28"/>
+          <w:szCs w:val="28"/>
+        </w:rPr>
+        <w:t>Testing Framework:</w:t>
+      </w:r>
+      <w:r>
+        <w:rPr>
+          <w:rFonts w:ascii="Times New Roman" w:hAnsi="Times New Roman" w:cs="Times New Roman"/>
+          <w:sz w:val="24"/>
+          <w:szCs w:val="24"/>
+        </w:rPr>
+        <w:t xml:space="preserve"> </w:t>
+      </w:r>
+      <w:r>
+        <w:rPr>
+          <w:rFonts w:ascii="Times New Roman" w:hAnsi="Times New Roman" w:cs="Times New Roman"/>
+          <w:sz w:val="24"/>
+          <w:szCs w:val="24"/>
+        </w:rPr>
+        <w:t xml:space="preserve"> </w:t>
+      </w:r>
+      <w:r>
+        <w:rPr>
+          <w:rFonts w:ascii="Times New Roman" w:hAnsi="Times New Roman" w:cs="Times New Roman"/>
+          <w:sz w:val="24"/>
+          <w:szCs w:val="24"/>
+        </w:rPr>
+        <w:t>Junit4</w:t>
+      </w:r>
+    </w:p>
     <w:p/>
     <w:p>
       <w:pPr>
@@ -2229,6 +2968,14 @@
           <w:szCs w:val="32"/>
         </w:rPr>
         <w:t>2.2 Database</w:t>
+      </w:r>
+      <w:r>
+        <w:rPr>
+          <w:rFonts w:ascii="Times New Roman" w:hAnsi="Times New Roman"/>
+          <w:sz w:val="32"/>
+          <w:szCs w:val="32"/>
+        </w:rPr>
+        <w:t xml:space="preserve"> description</w:t>
       </w:r>
     </w:p>
     <w:p>
@@ -3311,7 +4058,7 @@
           <w:szCs w:val="48"/>
         </w:rPr>
       </w:pPr>
-      <w:bookmarkStart w:id="18" w:name="_Toc14831282"/>
+      <w:bookmarkStart w:id="19" w:name="_Toc14831282"/>
       <w:r>
         <w:rPr>
           <w:rFonts w:ascii="Times New Roman" w:hAnsi="Times New Roman" w:cs="Times New Roman"/>
@@ -3336,7 +4083,7 @@
         </w:rPr>
         <w:t>3</w:t>
       </w:r>
-      <w:bookmarkEnd w:id="18"/>
+      <w:bookmarkEnd w:id="19"/>
     </w:p>
     <w:p>
       <w:pPr>
@@ -3365,7 +4112,7 @@
           <w:szCs w:val="48"/>
         </w:rPr>
       </w:pPr>
-      <w:bookmarkStart w:id="19" w:name="_Toc14831283"/>
+      <w:bookmarkStart w:id="20" w:name="_Toc14831283"/>
       <w:r>
         <w:rPr>
           <w:rFonts w:ascii="Times New Roman" w:hAnsi="Times New Roman" w:cs="Times New Roman"/>
@@ -3377,7 +4124,7 @@
         </w:rPr>
         <w:t>Diagrams</w:t>
       </w:r>
-      <w:bookmarkEnd w:id="19"/>
+      <w:bookmarkEnd w:id="20"/>
     </w:p>
     <w:p>
       <w:pPr>
@@ -3541,7 +4288,6 @@
           <w:sz w:val="32"/>
           <w:szCs w:val="32"/>
         </w:rPr>
-        <w:lastRenderedPageBreak/>
         <w:t>3.1</w:t>
       </w:r>
       <w:r>
@@ -3604,10 +4350,6 @@
     <w:p/>
     <w:p/>
     <w:p/>
-    <w:p/>
-    <w:p/>
-    <w:p/>
-    <w:p/>
     <w:p>
       <w:pPr>
         <w:pStyle w:val="TOC3"/>
@@ -3618,17 +4360,8 @@
           <w:szCs w:val="32"/>
         </w:rPr>
       </w:pPr>
-    </w:p>
-    <w:p>
-      <w:pPr>
-        <w:pStyle w:val="TOC3"/>
-        <w:ind w:left="0"/>
-        <w:rPr>
-          <w:rFonts w:ascii="Times New Roman" w:hAnsi="Times New Roman"/>
-          <w:sz w:val="32"/>
-          <w:szCs w:val="32"/>
-        </w:rPr>
-      </w:pPr>
+      <w:bookmarkStart w:id="21" w:name="_GoBack"/>
+      <w:bookmarkEnd w:id="21"/>
       <w:r>
         <w:rPr>
           <w:rFonts w:ascii="Times New Roman" w:hAnsi="Times New Roman"/>
@@ -3768,6 +4501,7 @@
         <w:t xml:space="preserve"> diagrams</w:t>
       </w:r>
     </w:p>
+    <w:p/>
     <w:p>
       <w:r>
         <w:object w:dxaOrig="17430" w:dyaOrig="12631" w14:anchorId="652F045F">
@@ -3790,13 +4524,24 @@
             <v:path o:extrusionok="f" gradientshapeok="t" o:connecttype="rect"/>
             <o:lock v:ext="edit" aspectratio="t"/>
           </v:shapetype>
-          <v:shape id="_x0000_i1025" type="#_x0000_t75" style="width:530.65pt;height:572.65pt" o:ole="">
+          <v:shape id="_x0000_i1025" type="#_x0000_t75" style="width:531pt;height:573pt" o:ole="">
             <v:imagedata r:id="rId10" o:title=""/>
           </v:shape>
-          <o:OLEObject Type="Embed" ProgID="AcroExch.Document.DC" ShapeID="_x0000_i1025" DrawAspect="Content" ObjectID="_1625446489" r:id="rId11"/>
+          <o:OLEObject Type="Embed" ProgID="AcroExch.Document.DC" ShapeID="_x0000_i1025" DrawAspect="Content" ObjectID="_1625482041" r:id="rId11"/>
         </w:object>
       </w:r>
     </w:p>
+    <w:p/>
+    <w:p/>
+    <w:p/>
+    <w:p/>
+    <w:p/>
+    <w:p/>
+    <w:p/>
+    <w:p/>
+    <w:p/>
+    <w:p/>
+    <w:p/>
     <w:p>
       <w:pPr>
         <w:pBdr>
@@ -3916,7 +4661,6 @@
           <w:sz w:val="27"/>
           <w:szCs w:val="27"/>
         </w:rPr>
-        <w:lastRenderedPageBreak/>
         <w:t>Preconditions</w:t>
       </w:r>
       <w:r>
@@ -4315,6 +5059,13 @@
     <w:p/>
     <w:p/>
     <w:p/>
+    <w:p/>
+    <w:p/>
+    <w:p/>
+    <w:p/>
+    <w:p/>
+    <w:p/>
+    <w:p/>
     <w:p>
       <w:pPr>
         <w:pBdr>
@@ -4524,7 +5275,6 @@
           <w:sz w:val="32"/>
           <w:szCs w:val="32"/>
         </w:rPr>
-        <w:lastRenderedPageBreak/>
         <w:t>Description ("Scenario")</w:t>
       </w:r>
       <w:r>
@@ -4867,6 +5617,10 @@
     <w:p/>
     <w:p/>
     <w:p/>
+    <w:p/>
+    <w:p/>
+    <w:p/>
+    <w:p/>
     <w:p>
       <w:pPr>
         <w:pBdr>
@@ -5110,17 +5864,7 @@
           <w:sz w:val="32"/>
           <w:szCs w:val="32"/>
         </w:rPr>
-        <w:t xml:space="preserve"> clicks on pay on delivery option to pay after receiving </w:t>
-      </w:r>
-      <w:r>
-        <w:rPr>
-          <w:rFonts w:ascii="Times New Roman" w:eastAsia="Times New Roman" w:hAnsi="Times New Roman" w:cs="Times New Roman"/>
-          <w:color w:val="000000"/>
-          <w:sz w:val="32"/>
-          <w:szCs w:val="32"/>
-        </w:rPr>
-        <w:lastRenderedPageBreak/>
-        <w:t>the medicine.</w:t>
+        <w:t xml:space="preserve"> clicks on pay on delivery option to pay after receiving the medicine.</w:t>
       </w:r>
     </w:p>
     <w:p>
@@ -5447,6 +6191,12 @@
     <w:p/>
     <w:p/>
     <w:p/>
+    <w:p/>
+    <w:p/>
+    <w:p/>
+    <w:p/>
+    <w:p/>
+    <w:p/>
     <w:p>
       <w:pPr>
         <w:pBdr>
@@ -5996,6 +6746,10 @@
     <w:p/>
     <w:p/>
     <w:p/>
+    <w:p/>
+    <w:p/>
+    <w:p/>
+    <w:p/>
     <w:p>
       <w:pPr>
         <w:pBdr>
@@ -6414,7 +7168,6 @@
           <w:sz w:val="32"/>
           <w:szCs w:val="32"/>
         </w:rPr>
-        <w:lastRenderedPageBreak/>
         <w:t>Any false or modified document was submitted.</w:t>
       </w:r>
     </w:p>
@@ -6497,6 +7250,12 @@
         <w:t>The user gets to select the sleeping if his prescription was verified by the admin.</w:t>
       </w:r>
     </w:p>
+    <w:p/>
+    <w:p/>
+    <w:p/>
+    <w:p/>
+    <w:p/>
+    <w:p/>
     <w:p/>
     <w:p/>
     <w:p/>
@@ -6991,6 +7750,12 @@
         <w:t xml:space="preserve">The admin confirms the delivery man to complete the order. </w:t>
       </w:r>
     </w:p>
+    <w:p/>
+    <w:p/>
+    <w:p/>
+    <w:p/>
+    <w:p/>
+    <w:p/>
     <w:p/>
     <w:p/>
     <w:p/>
@@ -7517,6 +8282,11 @@
     <w:p/>
     <w:p/>
     <w:p/>
+    <w:p/>
+    <w:p/>
+    <w:p/>
+    <w:p/>
+    <w:p/>
     <w:p>
       <w:pPr>
         <w:pBdr>
@@ -8041,6 +8811,21 @@
     <w:p/>
     <w:p/>
     <w:p/>
+    <w:p/>
+    <w:p/>
+    <w:p/>
+    <w:p/>
+    <w:p/>
+    <w:p/>
+    <w:p/>
+    <w:p/>
+    <w:p/>
+    <w:p/>
+    <w:p/>
+    <w:p/>
+    <w:p/>
+    <w:p/>
+    <w:p/>
     <w:p>
       <w:pPr>
         <w:pStyle w:val="TOC3"/>
@@ -8057,7 +8842,6 @@
           <w:sz w:val="32"/>
           <w:szCs w:val="32"/>
         </w:rPr>
-        <w:lastRenderedPageBreak/>
         <w:t>3.3.</w:t>
       </w:r>
       <w:r>
@@ -8261,7 +9045,27 @@
           <w:sz w:val="32"/>
           <w:szCs w:val="32"/>
         </w:rPr>
-        <w:t xml:space="preserve">3.3.2 </w:t>
+        <w:t>3.3.</w:t>
+      </w:r>
+      <w:r>
+        <w:rPr>
+          <w:rFonts w:ascii="Times New Roman" w:hAnsi="Times New Roman" w:cs="Times New Roman"/>
+          <w:b/>
+          <w:bCs/>
+          <w:sz w:val="32"/>
+          <w:szCs w:val="32"/>
+        </w:rPr>
+        <w:t>3</w:t>
+      </w:r>
+      <w:r>
+        <w:rPr>
+          <w:rFonts w:ascii="Times New Roman" w:hAnsi="Times New Roman" w:cs="Times New Roman"/>
+          <w:b/>
+          <w:bCs/>
+          <w:sz w:val="32"/>
+          <w:szCs w:val="32"/>
+        </w:rPr>
+        <w:t xml:space="preserve"> </w:t>
       </w:r>
       <w:r>
         <w:rPr>
@@ -9247,7 +10051,6 @@
           <w:szCs w:val="24"/>
         </w:rPr>
       </w:pPr>
-      <w:bookmarkStart w:id="20" w:name="_GoBack"/>
       <w:r>
         <w:rPr>
           <w:rFonts w:ascii="Times New Roman" w:hAnsi="Times New Roman" w:cs="Times New Roman"/>
@@ -9297,7 +10100,6 @@
           </wp:inline>
         </w:drawing>
       </w:r>
-      <w:bookmarkEnd w:id="20"/>
     </w:p>
     <w:sectPr>
       <w:pgSz w:w="12240" w:h="15840"/>
@@ -10520,7 +11322,7 @@
   <w:abstractNum w:abstractNumId="11" w15:restartNumberingAfterBreak="0">
     <w:nsid w:val="58FE59F9"/>
     <w:multiLevelType w:val="hybridMultilevel"/>
-    <w:tmpl w:val="B9988BBC"/>
+    <w:tmpl w:val="470891E6"/>
     <w:lvl w:ilvl="0" w:tplc="04090009">
       <w:start w:val="1"/>
       <w:numFmt w:val="bullet"/>
@@ -11798,7 +12600,7 @@
 </file>
 
 <file path=customXml/itemProps1.xml><?xml version="1.0" encoding="utf-8"?>
-<ds:datastoreItem xmlns:ds="http://schemas.openxmlformats.org/officeDocument/2006/customXml" ds:itemID="{44ED9E27-B210-4B86-AC2E-520EEF56B119}">
+<ds:datastoreItem xmlns:ds="http://schemas.openxmlformats.org/officeDocument/2006/customXml" ds:itemID="{5ABBCF4B-7F5B-46D4-88F3-57305A3A1D80}">
   <ds:schemaRefs>
     <ds:schemaRef ds:uri="http://schemas.openxmlformats.org/officeDocument/2006/bibliography"/>
   </ds:schemaRefs>

</xml_diff>